<commit_message>
Added final report and updated README
</commit_message>
<xml_diff>
--- a/a5_report.docx
+++ b/a5_report.docx
@@ -4,7 +4,7 @@
   <w:body>
     <w:p>
       <w:pPr>
-        <w:spacing w:after="0" w:line="240" w:lineRule="auto"/>
+        <w:spacing w:after="0" w:line="360" w:lineRule="auto"/>
         <w:jc w:val="right"/>
         <w:rPr>
           <w:rFonts w:ascii="Times New Roman" w:eastAsia="Times New Roman" w:hAnsi="Times New Roman" w:cs="Times New Roman"/>
@@ -35,7 +35,7 @@
     </w:p>
     <w:p>
       <w:pPr>
-        <w:spacing w:after="0" w:line="240" w:lineRule="auto"/>
+        <w:spacing w:after="0" w:line="360" w:lineRule="auto"/>
         <w:jc w:val="right"/>
         <w:rPr>
           <w:rFonts w:ascii="Times New Roman" w:eastAsia="Times New Roman" w:hAnsi="Times New Roman" w:cs="Times New Roman"/>
@@ -63,7 +63,7 @@
     </w:p>
     <w:p>
       <w:pPr>
-        <w:spacing w:after="0" w:line="240" w:lineRule="auto"/>
+        <w:spacing w:after="0" w:line="360" w:lineRule="auto"/>
         <w:jc w:val="right"/>
         <w:rPr>
           <w:rFonts w:ascii="Times New Roman" w:eastAsia="Times New Roman" w:hAnsi="Times New Roman" w:cs="Times New Roman"/>
@@ -91,7 +91,7 @@
     </w:p>
     <w:p>
       <w:pPr>
-        <w:spacing w:after="0" w:line="240" w:lineRule="auto"/>
+        <w:spacing w:after="0" w:line="360" w:lineRule="auto"/>
         <w:jc w:val="right"/>
         <w:rPr>
           <w:rFonts w:ascii="Times New Roman" w:eastAsia="Times New Roman" w:hAnsi="Times New Roman" w:cs="Times New Roman"/>
@@ -148,7 +148,7 @@
     </w:p>
     <w:p>
       <w:pPr>
-        <w:spacing w:after="240" w:line="240" w:lineRule="auto"/>
+        <w:spacing w:after="240" w:line="360" w:lineRule="auto"/>
         <w:rPr>
           <w:rFonts w:ascii="Times New Roman" w:eastAsia="Times New Roman" w:hAnsi="Times New Roman" w:cs="Times New Roman"/>
           <w:kern w:val="0"/>
@@ -216,33 +216,33 @@
     </w:p>
     <w:p>
       <w:pPr>
-        <w:spacing w:after="240" w:line="240" w:lineRule="auto"/>
-        <w:rPr>
-          <w:rFonts w:ascii="Times New Roman" w:eastAsia="Times New Roman" w:hAnsi="Times New Roman" w:cs="Times New Roman"/>
-          <w:kern w:val="0"/>
-          <w:sz w:val="24"/>
-          <w:szCs w:val="24"/>
-          <w:lang w:eastAsia="en-CA"/>
-          <w14:ligatures w14:val="none"/>
-        </w:rPr>
-      </w:pPr>
-    </w:p>
-    <w:p>
-      <w:pPr>
-        <w:spacing w:after="240" w:line="240" w:lineRule="auto"/>
-        <w:rPr>
-          <w:rFonts w:ascii="Times New Roman" w:eastAsia="Times New Roman" w:hAnsi="Times New Roman" w:cs="Times New Roman"/>
-          <w:kern w:val="0"/>
-          <w:sz w:val="24"/>
-          <w:szCs w:val="24"/>
-          <w:lang w:eastAsia="en-CA"/>
-          <w14:ligatures w14:val="none"/>
-        </w:rPr>
-      </w:pPr>
-    </w:p>
-    <w:p>
-      <w:pPr>
-        <w:spacing w:after="240" w:line="240" w:lineRule="auto"/>
+        <w:spacing w:after="240" w:line="360" w:lineRule="auto"/>
+        <w:rPr>
+          <w:rFonts w:ascii="Times New Roman" w:eastAsia="Times New Roman" w:hAnsi="Times New Roman" w:cs="Times New Roman"/>
+          <w:kern w:val="0"/>
+          <w:sz w:val="24"/>
+          <w:szCs w:val="24"/>
+          <w:lang w:eastAsia="en-CA"/>
+          <w14:ligatures w14:val="none"/>
+        </w:rPr>
+      </w:pPr>
+    </w:p>
+    <w:p>
+      <w:pPr>
+        <w:spacing w:after="240" w:line="360" w:lineRule="auto"/>
+        <w:rPr>
+          <w:rFonts w:ascii="Times New Roman" w:eastAsia="Times New Roman" w:hAnsi="Times New Roman" w:cs="Times New Roman"/>
+          <w:kern w:val="0"/>
+          <w:sz w:val="24"/>
+          <w:szCs w:val="24"/>
+          <w:lang w:eastAsia="en-CA"/>
+          <w14:ligatures w14:val="none"/>
+        </w:rPr>
+      </w:pPr>
+    </w:p>
+    <w:p>
+      <w:pPr>
+        <w:spacing w:after="240" w:line="360" w:lineRule="auto"/>
         <w:rPr>
           <w:rFonts w:ascii="Times New Roman" w:eastAsia="Times New Roman" w:hAnsi="Times New Roman" w:cs="Times New Roman"/>
           <w:kern w:val="0"/>
@@ -277,7 +277,7 @@
     </w:p>
     <w:p>
       <w:pPr>
-        <w:spacing w:after="0" w:line="240" w:lineRule="auto"/>
+        <w:spacing w:after="0" w:line="360" w:lineRule="auto"/>
         <w:jc w:val="center"/>
         <w:rPr>
           <w:rFonts w:ascii="Times New Roman" w:eastAsia="Times New Roman" w:hAnsi="Times New Roman" w:cs="Times New Roman"/>
@@ -319,7 +319,7 @@
     </w:p>
     <w:p>
       <w:pPr>
-        <w:spacing w:after="0" w:line="240" w:lineRule="auto"/>
+        <w:spacing w:after="0" w:line="360" w:lineRule="auto"/>
         <w:jc w:val="center"/>
         <w:rPr>
           <w:rFonts w:ascii="Times New Roman" w:eastAsia="Times New Roman" w:hAnsi="Times New Roman" w:cs="Times New Roman"/>
@@ -350,7 +350,7 @@
     </w:p>
     <w:p>
       <w:pPr>
-        <w:spacing w:after="0" w:line="240" w:lineRule="auto"/>
+        <w:spacing w:after="0" w:line="360" w:lineRule="auto"/>
         <w:jc w:val="center"/>
         <w:rPr>
           <w:rFonts w:ascii="Times New Roman" w:eastAsia="Times New Roman" w:hAnsi="Times New Roman" w:cs="Times New Roman"/>
@@ -367,7 +367,7 @@
     </w:p>
     <w:p>
       <w:pPr>
-        <w:spacing w:after="0" w:line="240" w:lineRule="auto"/>
+        <w:spacing w:after="0" w:line="360" w:lineRule="auto"/>
         <w:jc w:val="center"/>
         <w:rPr>
           <w:rFonts w:ascii="Times New Roman" w:eastAsia="Times New Roman" w:hAnsi="Times New Roman" w:cs="Times New Roman"/>
@@ -384,7 +384,7 @@
     </w:p>
     <w:p>
       <w:pPr>
-        <w:spacing w:after="0" w:line="240" w:lineRule="auto"/>
+        <w:spacing w:after="0" w:line="360" w:lineRule="auto"/>
         <w:jc w:val="center"/>
         <w:rPr>
           <w:rFonts w:ascii="Times New Roman" w:eastAsia="Times New Roman" w:hAnsi="Times New Roman" w:cs="Times New Roman"/>
@@ -401,7 +401,7 @@
     </w:p>
     <w:p>
       <w:pPr>
-        <w:spacing w:after="0" w:line="240" w:lineRule="auto"/>
+        <w:spacing w:after="0" w:line="360" w:lineRule="auto"/>
         <w:jc w:val="center"/>
         <w:rPr>
           <w:rFonts w:ascii="Times New Roman" w:eastAsia="Times New Roman" w:hAnsi="Times New Roman" w:cs="Times New Roman"/>
@@ -418,7 +418,7 @@
     </w:p>
     <w:p>
       <w:pPr>
-        <w:spacing w:after="0" w:line="240" w:lineRule="auto"/>
+        <w:spacing w:after="0" w:line="360" w:lineRule="auto"/>
         <w:jc w:val="center"/>
         <w:rPr>
           <w:rFonts w:ascii="Times New Roman" w:eastAsia="Times New Roman" w:hAnsi="Times New Roman" w:cs="Times New Roman"/>
@@ -435,7 +435,7 @@
     </w:p>
     <w:p>
       <w:pPr>
-        <w:spacing w:after="0" w:line="240" w:lineRule="auto"/>
+        <w:spacing w:after="0" w:line="360" w:lineRule="auto"/>
         <w:jc w:val="center"/>
         <w:rPr>
           <w:rFonts w:ascii="Times New Roman" w:eastAsia="Times New Roman" w:hAnsi="Times New Roman" w:cs="Times New Roman"/>
@@ -452,7 +452,7 @@
     </w:p>
     <w:p>
       <w:pPr>
-        <w:spacing w:after="0" w:line="240" w:lineRule="auto"/>
+        <w:spacing w:after="0" w:line="360" w:lineRule="auto"/>
         <w:jc w:val="center"/>
         <w:rPr>
           <w:rFonts w:ascii="Times New Roman" w:eastAsia="Times New Roman" w:hAnsi="Times New Roman" w:cs="Times New Roman"/>
@@ -469,7 +469,7 @@
     </w:p>
     <w:p>
       <w:pPr>
-        <w:spacing w:after="0" w:line="240" w:lineRule="auto"/>
+        <w:spacing w:after="0" w:line="360" w:lineRule="auto"/>
         <w:jc w:val="center"/>
         <w:rPr>
           <w:rFonts w:ascii="Times New Roman" w:eastAsia="Times New Roman" w:hAnsi="Times New Roman" w:cs="Times New Roman"/>
@@ -486,7 +486,7 @@
     </w:p>
     <w:p>
       <w:pPr>
-        <w:spacing w:after="0" w:line="240" w:lineRule="auto"/>
+        <w:spacing w:after="0" w:line="360" w:lineRule="auto"/>
         <w:jc w:val="center"/>
         <w:rPr>
           <w:rFonts w:ascii="Times New Roman" w:eastAsia="Times New Roman" w:hAnsi="Times New Roman" w:cs="Times New Roman"/>
@@ -503,267 +503,957 @@
     </w:p>
     <w:p>
       <w:pPr>
-        <w:spacing w:after="0" w:line="240" w:lineRule="auto"/>
+        <w:spacing w:line="360" w:lineRule="auto"/>
+        <w:rPr>
+          <w:rFonts w:ascii="Times New Roman" w:hAnsi="Times New Roman" w:cs="Times New Roman"/>
+          <w:b/>
+          <w:bCs/>
+          <w:sz w:val="24"/>
+          <w:szCs w:val="24"/>
+        </w:rPr>
+      </w:pPr>
+    </w:p>
+    <w:p>
+      <w:pPr>
+        <w:spacing w:line="360" w:lineRule="auto"/>
+        <w:rPr>
+          <w:rFonts w:ascii="Times New Roman" w:hAnsi="Times New Roman" w:cs="Times New Roman"/>
+          <w:b/>
+          <w:bCs/>
+          <w:sz w:val="24"/>
+          <w:szCs w:val="24"/>
+        </w:rPr>
+      </w:pPr>
+    </w:p>
+    <w:p>
+      <w:pPr>
+        <w:spacing w:line="360" w:lineRule="auto"/>
+        <w:rPr>
+          <w:rFonts w:ascii="Times New Roman" w:hAnsi="Times New Roman" w:cs="Times New Roman"/>
+          <w:b/>
+          <w:bCs/>
+          <w:sz w:val="24"/>
+          <w:szCs w:val="24"/>
+        </w:rPr>
+      </w:pPr>
+      <w:r>
+        <w:rPr>
+          <w:rFonts w:ascii="Times New Roman" w:hAnsi="Times New Roman" w:cs="Times New Roman"/>
+          <w:b/>
+          <w:bCs/>
+          <w:sz w:val="24"/>
+          <w:szCs w:val="24"/>
+        </w:rPr>
+        <w:lastRenderedPageBreak/>
+        <w:t>Part 1</w:t>
+      </w:r>
+      <w:r>
+        <w:rPr>
+          <w:rFonts w:ascii="Times New Roman" w:hAnsi="Times New Roman" w:cs="Times New Roman"/>
+          <w:b/>
+          <w:bCs/>
+          <w:sz w:val="24"/>
+          <w:szCs w:val="24"/>
+        </w:rPr>
+        <w:t>:</w:t>
+      </w:r>
+    </w:p>
+    <w:p>
+      <w:pPr>
+        <w:spacing w:line="360" w:lineRule="auto"/>
+        <w:rPr>
+          <w:rFonts w:ascii="Times New Roman" w:hAnsi="Times New Roman" w:cs="Times New Roman"/>
+          <w:sz w:val="24"/>
+          <w:szCs w:val="24"/>
+        </w:rPr>
+      </w:pPr>
+      <w:r>
+        <w:rPr>
+          <w:rFonts w:ascii="Times New Roman" w:hAnsi="Times New Roman" w:cs="Times New Roman"/>
+          <w:noProof/>
+          <w:sz w:val="24"/>
+          <w:szCs w:val="24"/>
+        </w:rPr>
+        <w:drawing>
+          <wp:inline distT="0" distB="0" distL="0" distR="0" wp14:anchorId="5CAB20DC" wp14:editId="083ADD3D">
+            <wp:extent cx="5939155" cy="3123565"/>
+            <wp:effectExtent l="0" t="0" r="4445" b="635"/>
+            <wp:docPr id="56530679" name="Picture 1"/>
+            <wp:cNvGraphicFramePr>
+              <a:graphicFrameLocks xmlns:a="http://schemas.openxmlformats.org/drawingml/2006/main" noChangeAspect="1"/>
+            </wp:cNvGraphicFramePr>
+            <a:graphic xmlns:a="http://schemas.openxmlformats.org/drawingml/2006/main">
+              <a:graphicData uri="http://schemas.openxmlformats.org/drawingml/2006/picture">
+                <pic:pic xmlns:pic="http://schemas.openxmlformats.org/drawingml/2006/picture">
+                  <pic:nvPicPr>
+                    <pic:cNvPr id="0" name="Picture 1"/>
+                    <pic:cNvPicPr>
+                      <a:picLocks noChangeAspect="1" noChangeArrowheads="1"/>
+                    </pic:cNvPicPr>
+                  </pic:nvPicPr>
+                  <pic:blipFill>
+                    <a:blip r:embed="rId5">
+                      <a:extLst>
+                        <a:ext uri="{28A0092B-C50C-407E-A947-70E740481C1C}">
+                          <a14:useLocalDpi xmlns:a14="http://schemas.microsoft.com/office/drawing/2010/main" val="0"/>
+                        </a:ext>
+                      </a:extLst>
+                    </a:blip>
+                    <a:srcRect/>
+                    <a:stretch>
+                      <a:fillRect/>
+                    </a:stretch>
+                  </pic:blipFill>
+                  <pic:spPr bwMode="auto">
+                    <a:xfrm>
+                      <a:off x="0" y="0"/>
+                      <a:ext cx="5939155" cy="3123565"/>
+                    </a:xfrm>
+                    <a:prstGeom prst="rect">
+                      <a:avLst/>
+                    </a:prstGeom>
+                    <a:noFill/>
+                    <a:ln>
+                      <a:noFill/>
+                    </a:ln>
+                  </pic:spPr>
+                </pic:pic>
+              </a:graphicData>
+            </a:graphic>
+          </wp:inline>
+        </w:drawing>
+      </w:r>
+    </w:p>
+    <w:p>
+      <w:pPr>
+        <w:spacing w:line="360" w:lineRule="auto"/>
         <w:jc w:val="center"/>
         <w:rPr>
-          <w:rFonts w:ascii="Times New Roman" w:eastAsia="Times New Roman" w:hAnsi="Times New Roman" w:cs="Times New Roman"/>
-          <w:b/>
-          <w:bCs/>
-          <w:color w:val="000000"/>
-          <w:kern w:val="0"/>
-          <w:sz w:val="24"/>
-          <w:szCs w:val="24"/>
-          <w:lang w:eastAsia="en-CA"/>
-          <w14:ligatures w14:val="none"/>
-        </w:rPr>
-      </w:pPr>
-    </w:p>
-    <w:p>
-      <w:pPr>
-        <w:spacing w:after="0" w:line="240" w:lineRule="auto"/>
+          <w:rFonts w:ascii="Times New Roman" w:hAnsi="Times New Roman" w:cs="Times New Roman"/>
+          <w:sz w:val="24"/>
+          <w:szCs w:val="24"/>
+        </w:rPr>
+      </w:pPr>
+      <w:r>
+        <w:rPr>
+          <w:rFonts w:ascii="Times New Roman" w:hAnsi="Times New Roman" w:cs="Times New Roman"/>
+          <w:sz w:val="24"/>
+          <w:szCs w:val="24"/>
+        </w:rPr>
+        <w:t>Figure 1</w:t>
+      </w:r>
+    </w:p>
+    <w:p>
+      <w:pPr>
+        <w:spacing w:line="360" w:lineRule="auto"/>
+        <w:rPr>
+          <w:rFonts w:ascii="Times New Roman" w:hAnsi="Times New Roman" w:cs="Times New Roman"/>
+          <w:sz w:val="24"/>
+          <w:szCs w:val="24"/>
+        </w:rPr>
+      </w:pPr>
+      <w:r>
+        <w:rPr>
+          <w:rFonts w:ascii="Times New Roman" w:hAnsi="Times New Roman" w:cs="Times New Roman"/>
+          <w:sz w:val="24"/>
+          <w:szCs w:val="24"/>
+        </w:rPr>
+        <w:t>We can observe from Figure 1 that as the number of vertices of a graph increases so does the time required to obtain the All-</w:t>
+      </w:r>
+      <w:r>
+        <w:rPr>
+          <w:rFonts w:ascii="Times New Roman" w:hAnsi="Times New Roman" w:cs="Times New Roman"/>
+          <w:sz w:val="24"/>
+          <w:szCs w:val="24"/>
+        </w:rPr>
+        <w:t xml:space="preserve">Pairs-Shortest-Path </w:t>
+      </w:r>
+      <w:r>
+        <w:rPr>
+          <w:rFonts w:ascii="Times New Roman" w:hAnsi="Times New Roman" w:cs="Times New Roman"/>
+          <w:sz w:val="24"/>
+          <w:szCs w:val="24"/>
+        </w:rPr>
+        <w:t xml:space="preserve">of that graph. Even though both algorithms show an overall gradual increase in time taken as the number of vertices in the graph increases, Floyd's algorithm has more consistent execution times as the graph size increases. The execution times for Floyd's algorithm exhibit less variation compared to Dijkstra's algorithm, </w:t>
+      </w:r>
+      <w:r>
+        <w:rPr>
+          <w:rFonts w:ascii="Times New Roman" w:hAnsi="Times New Roman" w:cs="Times New Roman"/>
+          <w:sz w:val="24"/>
+          <w:szCs w:val="24"/>
+        </w:rPr>
+        <w:t>which has much more dramatic fluctuations in runtime</w:t>
+      </w:r>
+      <w:r>
+        <w:rPr>
+          <w:rFonts w:ascii="Times New Roman" w:hAnsi="Times New Roman" w:cs="Times New Roman"/>
+          <w:sz w:val="24"/>
+          <w:szCs w:val="24"/>
+        </w:rPr>
+        <w:t>.</w:t>
+      </w:r>
+    </w:p>
+    <w:p>
+      <w:pPr>
+        <w:spacing w:line="360" w:lineRule="auto"/>
+        <w:rPr>
+          <w:rFonts w:ascii="Times New Roman" w:hAnsi="Times New Roman" w:cs="Times New Roman"/>
+          <w:sz w:val="24"/>
+          <w:szCs w:val="24"/>
+        </w:rPr>
+      </w:pPr>
+      <w:r>
+        <w:rPr>
+          <w:rFonts w:ascii="Times New Roman" w:hAnsi="Times New Roman" w:cs="Times New Roman"/>
+          <w:sz w:val="24"/>
+          <w:szCs w:val="24"/>
+        </w:rPr>
+        <w:t xml:space="preserve">Furthermore, we can observe that the execution times of Dijkstra's algorithm are consistently higher than those of Floyd's algorithm. </w:t>
+      </w:r>
+      <w:r>
+        <w:rPr>
+          <w:rFonts w:ascii="Times New Roman" w:hAnsi="Times New Roman" w:cs="Times New Roman"/>
+          <w:sz w:val="24"/>
+          <w:szCs w:val="24"/>
+        </w:rPr>
+        <w:t>One reason that</w:t>
+      </w:r>
+      <w:r>
+        <w:rPr>
+          <w:rFonts w:ascii="Times New Roman" w:hAnsi="Times New Roman" w:cs="Times New Roman"/>
+          <w:sz w:val="24"/>
+          <w:szCs w:val="24"/>
+        </w:rPr>
+        <w:t xml:space="preserve"> Dijkstra's algorithm generally has higher execution times compared to Floyd's algorithm </w:t>
+      </w:r>
+      <w:r>
+        <w:rPr>
+          <w:rFonts w:ascii="Times New Roman" w:hAnsi="Times New Roman" w:cs="Times New Roman"/>
+          <w:sz w:val="24"/>
+          <w:szCs w:val="24"/>
+        </w:rPr>
+        <w:t>could be attributed to the fact that</w:t>
+      </w:r>
+      <w:r>
+        <w:rPr>
+          <w:rFonts w:ascii="Times New Roman" w:hAnsi="Times New Roman" w:cs="Times New Roman"/>
+          <w:sz w:val="24"/>
+          <w:szCs w:val="24"/>
+        </w:rPr>
+        <w:t xml:space="preserve"> Dijkstra's algorithm operates on a single source vertex at a time, whereas Floyd's algorithm considers all pairs of vertices simultaneously.</w:t>
+      </w:r>
+      <w:r>
+        <w:rPr>
+          <w:rFonts w:ascii="Times New Roman" w:hAnsi="Times New Roman" w:cs="Times New Roman"/>
+          <w:sz w:val="24"/>
+          <w:szCs w:val="24"/>
+        </w:rPr>
+        <w:t>.</w:t>
+      </w:r>
+      <w:r>
+        <w:rPr>
+          <w:rFonts w:ascii="Times New Roman" w:hAnsi="Times New Roman" w:cs="Times New Roman"/>
+          <w:sz w:val="24"/>
+          <w:szCs w:val="24"/>
+        </w:rPr>
+        <w:t xml:space="preserve"> </w:t>
+      </w:r>
+      <w:r>
+        <w:rPr>
+          <w:rFonts w:ascii="Times New Roman" w:hAnsi="Times New Roman" w:cs="Times New Roman"/>
+          <w:sz w:val="24"/>
+          <w:szCs w:val="24"/>
+        </w:rPr>
+        <w:t xml:space="preserve">Dijkstra's algorithm requires multiple iterations to process each vertex individually, resulting in additional computational overhead. In contrast, Floyd's algorithm performs a fixed number of iterations to calculate the shortest paths between all pairs of vertices in a single run. </w:t>
+      </w:r>
+      <w:r>
+        <w:rPr>
+          <w:rFonts w:ascii="Times New Roman" w:hAnsi="Times New Roman" w:cs="Times New Roman"/>
+          <w:sz w:val="24"/>
+          <w:szCs w:val="24"/>
+        </w:rPr>
+        <w:t xml:space="preserve">Dijkstra’s algorithm is also not running as efficiently as it could had we </w:t>
+      </w:r>
+      <w:r>
+        <w:rPr>
+          <w:rFonts w:ascii="Times New Roman" w:hAnsi="Times New Roman" w:cs="Times New Roman"/>
+          <w:sz w:val="24"/>
+          <w:szCs w:val="24"/>
+        </w:rPr>
+        <w:lastRenderedPageBreak/>
+        <w:t>implemented a min-heap data structure; this results in a complexity of O(n) in the worst case and could explain the dramatic shifts in the runtime of the algorithm</w:t>
+      </w:r>
+      <w:r>
+        <w:rPr>
+          <w:rFonts w:ascii="Times New Roman" w:hAnsi="Times New Roman" w:cs="Times New Roman"/>
+          <w:sz w:val="24"/>
+          <w:szCs w:val="24"/>
+        </w:rPr>
+        <w:t>.</w:t>
+      </w:r>
+    </w:p>
+    <w:p>
+      <w:pPr>
+        <w:spacing w:line="360" w:lineRule="auto"/>
+        <w:rPr>
+          <w:rFonts w:ascii="Times New Roman" w:hAnsi="Times New Roman" w:cs="Times New Roman"/>
+          <w:sz w:val="24"/>
+          <w:szCs w:val="24"/>
+        </w:rPr>
+      </w:pPr>
+      <w:r>
+        <w:rPr>
+          <w:rFonts w:ascii="Times New Roman" w:hAnsi="Times New Roman" w:cs="Times New Roman"/>
+          <w:sz w:val="24"/>
+          <w:szCs w:val="24"/>
+        </w:rPr>
+        <w:t xml:space="preserve">While </w:t>
+      </w:r>
+      <w:r>
+        <w:rPr>
+          <w:rFonts w:ascii="Times New Roman" w:hAnsi="Times New Roman" w:cs="Times New Roman"/>
+          <w:sz w:val="24"/>
+          <w:szCs w:val="24"/>
+        </w:rPr>
+        <w:t xml:space="preserve">both algorithms experience </w:t>
+      </w:r>
+      <w:r>
+        <w:rPr>
+          <w:rFonts w:ascii="Times New Roman" w:hAnsi="Times New Roman" w:cs="Times New Roman"/>
+          <w:sz w:val="24"/>
+          <w:szCs w:val="24"/>
+        </w:rPr>
+        <w:t>higher</w:t>
+      </w:r>
+      <w:r>
+        <w:rPr>
+          <w:rFonts w:ascii="Times New Roman" w:hAnsi="Times New Roman" w:cs="Times New Roman"/>
+          <w:sz w:val="24"/>
+          <w:szCs w:val="24"/>
+        </w:rPr>
+        <w:t xml:space="preserve"> </w:t>
+      </w:r>
+      <w:r>
+        <w:rPr>
+          <w:rFonts w:ascii="Times New Roman" w:hAnsi="Times New Roman" w:cs="Times New Roman"/>
+          <w:sz w:val="24"/>
+          <w:szCs w:val="24"/>
+        </w:rPr>
+        <w:t>runtimes</w:t>
+      </w:r>
+      <w:r>
+        <w:rPr>
+          <w:rFonts w:ascii="Times New Roman" w:hAnsi="Times New Roman" w:cs="Times New Roman"/>
+          <w:sz w:val="24"/>
+          <w:szCs w:val="24"/>
+        </w:rPr>
+        <w:t xml:space="preserve"> times with </w:t>
+      </w:r>
+      <w:r>
+        <w:rPr>
+          <w:rFonts w:ascii="Times New Roman" w:hAnsi="Times New Roman" w:cs="Times New Roman"/>
+          <w:sz w:val="24"/>
+          <w:szCs w:val="24"/>
+        </w:rPr>
+        <w:t>as the number of vertices in the graph increases</w:t>
+      </w:r>
+      <w:r>
+        <w:rPr>
+          <w:rFonts w:ascii="Times New Roman" w:hAnsi="Times New Roman" w:cs="Times New Roman"/>
+          <w:sz w:val="24"/>
+          <w:szCs w:val="24"/>
+        </w:rPr>
+        <w:t xml:space="preserve">, </w:t>
+      </w:r>
+      <w:r>
+        <w:rPr>
+          <w:rFonts w:ascii="Times New Roman" w:hAnsi="Times New Roman" w:cs="Times New Roman"/>
+          <w:sz w:val="24"/>
+          <w:szCs w:val="24"/>
+        </w:rPr>
+        <w:t>Floyd’s algorithm outperforms Dijkstra’s across the rang</w:t>
+      </w:r>
+      <w:r>
+        <w:rPr>
+          <w:rFonts w:ascii="Times New Roman" w:hAnsi="Times New Roman" w:cs="Times New Roman"/>
+          <w:sz w:val="24"/>
+          <w:szCs w:val="24"/>
+        </w:rPr>
+        <w:t>e.</w:t>
+      </w:r>
+    </w:p>
+    <w:p>
+      <w:pPr>
+        <w:spacing w:line="360" w:lineRule="auto"/>
+        <w:rPr>
+          <w:rFonts w:ascii="Times New Roman" w:hAnsi="Times New Roman" w:cs="Times New Roman"/>
+          <w:b/>
+          <w:bCs/>
+          <w:sz w:val="24"/>
+          <w:szCs w:val="24"/>
+        </w:rPr>
+      </w:pPr>
+      <w:r>
+        <w:rPr>
+          <w:rFonts w:ascii="Times New Roman" w:hAnsi="Times New Roman" w:cs="Times New Roman"/>
+          <w:b/>
+          <w:bCs/>
+          <w:sz w:val="24"/>
+          <w:szCs w:val="24"/>
+        </w:rPr>
+        <w:t>Part 2</w:t>
+      </w:r>
+      <w:r>
+        <w:rPr>
+          <w:rFonts w:ascii="Times New Roman" w:hAnsi="Times New Roman" w:cs="Times New Roman"/>
+          <w:b/>
+          <w:bCs/>
+          <w:sz w:val="24"/>
+          <w:szCs w:val="24"/>
+        </w:rPr>
+        <w:t>:</w:t>
+      </w:r>
+    </w:p>
+    <w:p>
+      <w:pPr>
+        <w:spacing w:line="360" w:lineRule="auto"/>
+        <w:rPr>
+          <w:rFonts w:ascii="Times New Roman" w:hAnsi="Times New Roman" w:cs="Times New Roman"/>
+          <w:b/>
+          <w:bCs/>
+          <w:sz w:val="24"/>
+          <w:szCs w:val="24"/>
+        </w:rPr>
+      </w:pPr>
+      <w:r>
+        <w:rPr>
+          <w:rFonts w:ascii="Times New Roman" w:hAnsi="Times New Roman" w:cs="Times New Roman"/>
+          <w:noProof/>
+        </w:rPr>
+        <w:drawing>
+          <wp:inline distT="0" distB="0" distL="0" distR="0" wp14:anchorId="2014FB7E" wp14:editId="126AEE2F">
+            <wp:extent cx="5943600" cy="3281680"/>
+            <wp:effectExtent l="0" t="0" r="5715" b="6985"/>
+            <wp:docPr id="1796448060" name="Picture 2"/>
+            <wp:cNvGraphicFramePr>
+              <a:graphicFrameLocks xmlns:a="http://schemas.openxmlformats.org/drawingml/2006/main" noChangeAspect="1"/>
+            </wp:cNvGraphicFramePr>
+            <a:graphic xmlns:a="http://schemas.openxmlformats.org/drawingml/2006/main">
+              <a:graphicData uri="http://schemas.openxmlformats.org/drawingml/2006/picture">
+                <pic:pic xmlns:pic="http://schemas.openxmlformats.org/drawingml/2006/picture">
+                  <pic:nvPicPr>
+                    <pic:cNvPr id="0" name="Picture 2"/>
+                    <pic:cNvPicPr>
+                      <a:picLocks noChangeAspect="1" noChangeArrowheads="1"/>
+                    </pic:cNvPicPr>
+                  </pic:nvPicPr>
+                  <pic:blipFill>
+                    <a:blip r:embed="rId6">
+                      <a:extLst>
+                        <a:ext uri="{28A0092B-C50C-407E-A947-70E740481C1C}">
+                          <a14:useLocalDpi xmlns:a14="http://schemas.microsoft.com/office/drawing/2010/main" val="0"/>
+                        </a:ext>
+                      </a:extLst>
+                    </a:blip>
+                    <a:srcRect/>
+                    <a:stretch>
+                      <a:fillRect/>
+                    </a:stretch>
+                  </pic:blipFill>
+                  <pic:spPr bwMode="auto">
+                    <a:xfrm>
+                      <a:off x="0" y="0"/>
+                      <a:ext cx="5943600" cy="3281680"/>
+                    </a:xfrm>
+                    <a:prstGeom prst="rect">
+                      <a:avLst/>
+                    </a:prstGeom>
+                    <a:noFill/>
+                    <a:ln>
+                      <a:noFill/>
+                    </a:ln>
+                  </pic:spPr>
+                </pic:pic>
+              </a:graphicData>
+            </a:graphic>
+          </wp:inline>
+        </w:drawing>
+      </w:r>
+    </w:p>
+    <w:p>
+      <w:pPr>
+        <w:spacing w:line="360" w:lineRule="auto"/>
         <w:jc w:val="center"/>
         <w:rPr>
-          <w:rFonts w:ascii="Times New Roman" w:eastAsia="Times New Roman" w:hAnsi="Times New Roman" w:cs="Times New Roman"/>
-          <w:b/>
-          <w:bCs/>
-          <w:color w:val="000000"/>
-          <w:kern w:val="0"/>
-          <w:sz w:val="24"/>
-          <w:szCs w:val="24"/>
-          <w:lang w:eastAsia="en-CA"/>
-          <w14:ligatures w14:val="none"/>
-        </w:rPr>
-      </w:pPr>
-    </w:p>
-    <w:p>
-      <w:pPr>
-        <w:spacing w:after="0" w:line="240" w:lineRule="auto"/>
-        <w:jc w:val="center"/>
-        <w:rPr>
-          <w:rFonts w:ascii="Times New Roman" w:eastAsia="Times New Roman" w:hAnsi="Times New Roman" w:cs="Times New Roman"/>
-          <w:b/>
-          <w:bCs/>
-          <w:color w:val="000000"/>
-          <w:kern w:val="0"/>
-          <w:sz w:val="24"/>
-          <w:szCs w:val="24"/>
-          <w:lang w:eastAsia="en-CA"/>
-          <w14:ligatures w14:val="none"/>
-        </w:rPr>
-      </w:pPr>
-    </w:p>
-    <w:p>
-      <w:pPr>
-        <w:spacing w:after="0" w:line="240" w:lineRule="auto"/>
-        <w:jc w:val="center"/>
-        <w:rPr>
-          <w:rFonts w:ascii="Times New Roman" w:eastAsia="Times New Roman" w:hAnsi="Times New Roman" w:cs="Times New Roman"/>
-          <w:b/>
-          <w:bCs/>
-          <w:color w:val="000000"/>
-          <w:kern w:val="0"/>
-          <w:sz w:val="24"/>
-          <w:szCs w:val="24"/>
-          <w:lang w:eastAsia="en-CA"/>
-          <w14:ligatures w14:val="none"/>
-        </w:rPr>
-      </w:pPr>
-    </w:p>
-    <w:p>
-      <w:pPr>
-        <w:spacing w:after="0" w:line="240" w:lineRule="auto"/>
-        <w:jc w:val="center"/>
-        <w:rPr>
-          <w:rFonts w:ascii="Times New Roman" w:eastAsia="Times New Roman" w:hAnsi="Times New Roman" w:cs="Times New Roman"/>
-          <w:b/>
-          <w:bCs/>
-          <w:color w:val="000000"/>
-          <w:kern w:val="0"/>
-          <w:sz w:val="24"/>
-          <w:szCs w:val="24"/>
-          <w:lang w:eastAsia="en-CA"/>
-          <w14:ligatures w14:val="none"/>
-        </w:rPr>
-      </w:pPr>
-    </w:p>
-    <w:p>
-      <w:pPr>
-        <w:spacing w:after="0" w:line="240" w:lineRule="auto"/>
-        <w:jc w:val="center"/>
-        <w:rPr>
-          <w:rFonts w:ascii="Times New Roman" w:eastAsia="Times New Roman" w:hAnsi="Times New Roman" w:cs="Times New Roman"/>
-          <w:b/>
-          <w:bCs/>
-          <w:color w:val="000000"/>
-          <w:kern w:val="0"/>
-          <w:sz w:val="24"/>
-          <w:szCs w:val="24"/>
-          <w:lang w:eastAsia="en-CA"/>
-          <w14:ligatures w14:val="none"/>
-        </w:rPr>
-      </w:pPr>
-    </w:p>
-    <w:p>
-      <w:pPr>
-        <w:spacing w:after="0" w:line="240" w:lineRule="auto"/>
-        <w:jc w:val="center"/>
-        <w:rPr>
-          <w:rFonts w:ascii="Times New Roman" w:eastAsia="Times New Roman" w:hAnsi="Times New Roman" w:cs="Times New Roman"/>
-          <w:b/>
-          <w:bCs/>
-          <w:color w:val="000000"/>
-          <w:kern w:val="0"/>
-          <w:sz w:val="24"/>
-          <w:szCs w:val="24"/>
-          <w:lang w:eastAsia="en-CA"/>
-          <w14:ligatures w14:val="none"/>
-        </w:rPr>
-      </w:pPr>
-    </w:p>
-    <w:p>
-      <w:pPr>
-        <w:spacing w:after="0" w:line="240" w:lineRule="auto"/>
-        <w:jc w:val="center"/>
-        <w:rPr>
-          <w:rFonts w:ascii="Times New Roman" w:eastAsia="Times New Roman" w:hAnsi="Times New Roman" w:cs="Times New Roman"/>
-          <w:b/>
-          <w:bCs/>
-          <w:color w:val="000000"/>
-          <w:kern w:val="0"/>
-          <w:sz w:val="24"/>
-          <w:szCs w:val="24"/>
-          <w:lang w:eastAsia="en-CA"/>
-          <w14:ligatures w14:val="none"/>
-        </w:rPr>
-      </w:pPr>
-    </w:p>
-    <w:p>
-      <w:pPr>
-        <w:spacing w:after="0" w:line="240" w:lineRule="auto"/>
-        <w:jc w:val="center"/>
-        <w:rPr>
-          <w:rFonts w:ascii="Times New Roman" w:eastAsia="Times New Roman" w:hAnsi="Times New Roman" w:cs="Times New Roman"/>
-          <w:b/>
-          <w:bCs/>
-          <w:color w:val="000000"/>
-          <w:kern w:val="0"/>
-          <w:sz w:val="24"/>
-          <w:szCs w:val="24"/>
-          <w:lang w:eastAsia="en-CA"/>
-          <w14:ligatures w14:val="none"/>
-        </w:rPr>
-      </w:pPr>
-    </w:p>
-    <w:p>
-      <w:pPr>
-        <w:spacing w:after="0" w:line="240" w:lineRule="auto"/>
-        <w:jc w:val="center"/>
-        <w:rPr>
-          <w:rFonts w:ascii="Times New Roman" w:eastAsia="Times New Roman" w:hAnsi="Times New Roman" w:cs="Times New Roman"/>
-          <w:b/>
-          <w:bCs/>
-          <w:color w:val="000000"/>
-          <w:kern w:val="0"/>
-          <w:sz w:val="24"/>
-          <w:szCs w:val="24"/>
-          <w:lang w:eastAsia="en-CA"/>
-          <w14:ligatures w14:val="none"/>
-        </w:rPr>
-      </w:pPr>
-    </w:p>
-    <w:p>
-      <w:pPr>
-        <w:spacing w:after="0" w:line="240" w:lineRule="auto"/>
-        <w:jc w:val="center"/>
-        <w:rPr>
-          <w:rFonts w:ascii="Times New Roman" w:eastAsia="Times New Roman" w:hAnsi="Times New Roman" w:cs="Times New Roman"/>
-          <w:b/>
-          <w:bCs/>
-          <w:color w:val="000000"/>
-          <w:kern w:val="0"/>
-          <w:sz w:val="24"/>
-          <w:szCs w:val="24"/>
-          <w:lang w:eastAsia="en-CA"/>
-          <w14:ligatures w14:val="none"/>
-        </w:rPr>
-      </w:pPr>
-    </w:p>
-    <w:p>
-      <w:pPr>
-        <w:spacing w:after="0" w:line="240" w:lineRule="auto"/>
-        <w:jc w:val="center"/>
-        <w:rPr>
-          <w:rFonts w:ascii="Times New Roman" w:eastAsia="Times New Roman" w:hAnsi="Times New Roman" w:cs="Times New Roman"/>
-          <w:b/>
-          <w:bCs/>
-          <w:color w:val="000000"/>
-          <w:kern w:val="0"/>
-          <w:sz w:val="24"/>
-          <w:szCs w:val="24"/>
-          <w:lang w:eastAsia="en-CA"/>
-          <w14:ligatures w14:val="none"/>
-        </w:rPr>
-      </w:pPr>
-    </w:p>
-    <w:p>
-      <w:pPr>
-        <w:spacing w:after="0" w:line="240" w:lineRule="auto"/>
-        <w:jc w:val="center"/>
-        <w:rPr>
-          <w:rFonts w:ascii="Times New Roman" w:eastAsia="Times New Roman" w:hAnsi="Times New Roman" w:cs="Times New Roman"/>
-          <w:b/>
-          <w:bCs/>
-          <w:color w:val="000000"/>
-          <w:kern w:val="0"/>
-          <w:sz w:val="24"/>
-          <w:szCs w:val="24"/>
-          <w:lang w:eastAsia="en-CA"/>
-          <w14:ligatures w14:val="none"/>
-        </w:rPr>
-      </w:pPr>
-    </w:p>
-    <w:p>
-      <w:pPr>
-        <w:spacing w:after="0" w:line="240" w:lineRule="auto"/>
-        <w:jc w:val="center"/>
-        <w:rPr>
-          <w:rFonts w:ascii="Times New Roman" w:eastAsia="Times New Roman" w:hAnsi="Times New Roman" w:cs="Times New Roman"/>
-          <w:b/>
-          <w:bCs/>
-          <w:color w:val="000000"/>
-          <w:kern w:val="0"/>
-          <w:sz w:val="24"/>
-          <w:szCs w:val="24"/>
-          <w:lang w:eastAsia="en-CA"/>
-          <w14:ligatures w14:val="none"/>
-        </w:rPr>
-      </w:pPr>
-    </w:p>
-    <w:p>
-      <w:pPr>
-        <w:spacing w:after="0" w:line="240" w:lineRule="auto"/>
-        <w:jc w:val="center"/>
-        <w:rPr>
-          <w:rFonts w:ascii="Times New Roman" w:eastAsia="Times New Roman" w:hAnsi="Times New Roman" w:cs="Times New Roman"/>
-          <w:b/>
-          <w:bCs/>
-          <w:color w:val="000000"/>
-          <w:kern w:val="0"/>
-          <w:sz w:val="24"/>
-          <w:szCs w:val="24"/>
-          <w:lang w:eastAsia="en-CA"/>
-          <w14:ligatures w14:val="none"/>
-        </w:rPr>
-      </w:pPr>
-    </w:p>
-    <w:p>
-      <w:pPr>
-        <w:rPr>
-          <w:rFonts w:ascii="Times New Roman" w:hAnsi="Times New Roman" w:cs="Times New Roman"/>
-          <w:sz w:val="24"/>
-          <w:szCs w:val="24"/>
-        </w:rPr>
-      </w:pPr>
+          <w:rFonts w:ascii="Times New Roman" w:hAnsi="Times New Roman" w:cs="Times New Roman"/>
+          <w:sz w:val="24"/>
+          <w:szCs w:val="24"/>
+        </w:rPr>
+      </w:pPr>
+      <w:r>
+        <w:rPr>
+          <w:rFonts w:ascii="Times New Roman" w:hAnsi="Times New Roman" w:cs="Times New Roman"/>
+          <w:sz w:val="24"/>
+          <w:szCs w:val="24"/>
+        </w:rPr>
+        <w:t>Figure 2</w:t>
+      </w:r>
+    </w:p>
+    <w:p>
+      <w:pPr>
+        <w:spacing w:line="360" w:lineRule="auto"/>
+        <w:rPr>
+          <w:rFonts w:ascii="Times New Roman" w:hAnsi="Times New Roman" w:cs="Times New Roman"/>
+          <w:sz w:val="24"/>
+          <w:szCs w:val="24"/>
+        </w:rPr>
+      </w:pPr>
+      <w:r>
+        <w:rPr>
+          <w:rFonts w:ascii="Times New Roman" w:hAnsi="Times New Roman" w:cs="Times New Roman"/>
+          <w:sz w:val="24"/>
+          <w:szCs w:val="24"/>
+        </w:rPr>
+        <w:t>An even more stark difference in the performance of each algorithm emerges when we compare their runtimes on graph</w:t>
+      </w:r>
+      <w:r>
+        <w:rPr>
+          <w:rFonts w:ascii="Times New Roman" w:hAnsi="Times New Roman" w:cs="Times New Roman"/>
+          <w:sz w:val="24"/>
+          <w:szCs w:val="24"/>
+        </w:rPr>
+        <w:t xml:space="preserve">s with the same size </w:t>
+      </w:r>
+      <w:r>
+        <w:rPr>
+          <w:rFonts w:ascii="Times New Roman" w:hAnsi="Times New Roman" w:cs="Times New Roman"/>
+          <w:sz w:val="24"/>
+          <w:szCs w:val="24"/>
+        </w:rPr>
+        <w:t>and varying</w:t>
+      </w:r>
+      <w:r>
+        <w:rPr>
+          <w:rFonts w:ascii="Times New Roman" w:hAnsi="Times New Roman" w:cs="Times New Roman"/>
+          <w:sz w:val="24"/>
+          <w:szCs w:val="24"/>
+        </w:rPr>
+        <w:t xml:space="preserve"> density.</w:t>
+      </w:r>
+      <w:r>
+        <w:rPr>
+          <w:rFonts w:ascii="Times New Roman" w:hAnsi="Times New Roman" w:cs="Times New Roman"/>
+          <w:sz w:val="24"/>
+          <w:szCs w:val="24"/>
+        </w:rPr>
+        <w:t xml:space="preserve"> </w:t>
+      </w:r>
+      <w:r>
+        <w:rPr>
+          <w:rFonts w:ascii="Times New Roman" w:hAnsi="Times New Roman" w:cs="Times New Roman"/>
+          <w:sz w:val="24"/>
+          <w:szCs w:val="24"/>
+        </w:rPr>
+        <w:t>As we can see in Figure 2, t</w:t>
+      </w:r>
+      <w:r>
+        <w:rPr>
+          <w:rFonts w:ascii="Times New Roman" w:hAnsi="Times New Roman" w:cs="Times New Roman"/>
+          <w:sz w:val="24"/>
+          <w:szCs w:val="24"/>
+        </w:rPr>
+        <w:t>he runtime of Floyd’s algorithm remains stable as the density of the graph increases – in fact, the changes in runtime are</w:t>
+      </w:r>
+      <w:r>
+        <w:rPr>
+          <w:rFonts w:ascii="Times New Roman" w:hAnsi="Times New Roman" w:cs="Times New Roman"/>
+          <w:sz w:val="24"/>
+          <w:szCs w:val="24"/>
+        </w:rPr>
+        <w:t xml:space="preserve"> small enough that they are likely</w:t>
+      </w:r>
+      <w:r>
+        <w:rPr>
+          <w:rFonts w:ascii="Times New Roman" w:hAnsi="Times New Roman" w:cs="Times New Roman"/>
+          <w:sz w:val="24"/>
+          <w:szCs w:val="24"/>
+        </w:rPr>
+        <w:t xml:space="preserve"> attributable </w:t>
+      </w:r>
+      <w:r>
+        <w:rPr>
+          <w:rFonts w:ascii="Times New Roman" w:hAnsi="Times New Roman" w:cs="Times New Roman"/>
+          <w:sz w:val="24"/>
+          <w:szCs w:val="24"/>
+        </w:rPr>
+        <w:t>to the background processes occurring on the system executing the algorithm</w:t>
+      </w:r>
+      <w:r>
+        <w:rPr>
+          <w:rFonts w:ascii="Times New Roman" w:hAnsi="Times New Roman" w:cs="Times New Roman"/>
+          <w:sz w:val="24"/>
+          <w:szCs w:val="24"/>
+        </w:rPr>
+        <w:t>.</w:t>
+      </w:r>
+      <w:r>
+        <w:rPr>
+          <w:rFonts w:ascii="Times New Roman" w:hAnsi="Times New Roman" w:cs="Times New Roman"/>
+          <w:sz w:val="24"/>
+          <w:szCs w:val="24"/>
+        </w:rPr>
+        <w:t xml:space="preserve"> </w:t>
+      </w:r>
+      <w:r>
+        <w:rPr>
+          <w:rFonts w:ascii="Times New Roman" w:hAnsi="Times New Roman" w:cs="Times New Roman"/>
+          <w:sz w:val="24"/>
+          <w:szCs w:val="24"/>
+        </w:rPr>
+        <w:t>Dijkstra’s</w:t>
+      </w:r>
+      <w:r>
+        <w:rPr>
+          <w:rFonts w:ascii="Times New Roman" w:hAnsi="Times New Roman" w:cs="Times New Roman"/>
+          <w:sz w:val="24"/>
+          <w:szCs w:val="24"/>
+        </w:rPr>
+        <w:t xml:space="preserve"> algorithm on the other hand is</w:t>
+      </w:r>
+      <w:r>
+        <w:rPr>
+          <w:rFonts w:ascii="Times New Roman" w:hAnsi="Times New Roman" w:cs="Times New Roman"/>
+          <w:sz w:val="24"/>
+          <w:szCs w:val="24"/>
+        </w:rPr>
+        <w:t xml:space="preserve"> clearly</w:t>
+      </w:r>
+      <w:r>
+        <w:rPr>
+          <w:rFonts w:ascii="Times New Roman" w:hAnsi="Times New Roman" w:cs="Times New Roman"/>
+          <w:sz w:val="24"/>
+          <w:szCs w:val="24"/>
+        </w:rPr>
+        <w:t xml:space="preserve"> </w:t>
+      </w:r>
+      <w:r>
+        <w:rPr>
+          <w:rFonts w:ascii="Times New Roman" w:hAnsi="Times New Roman" w:cs="Times New Roman"/>
+          <w:sz w:val="24"/>
+          <w:szCs w:val="24"/>
+        </w:rPr>
+        <w:t>affected by graph density</w:t>
+      </w:r>
+      <w:r>
+        <w:rPr>
+          <w:rFonts w:ascii="Times New Roman" w:hAnsi="Times New Roman" w:cs="Times New Roman"/>
+          <w:sz w:val="24"/>
+          <w:szCs w:val="24"/>
+        </w:rPr>
+        <w:t>, and its runtime increases in step with the number of edges in the graph</w:t>
+      </w:r>
+      <w:r>
+        <w:rPr>
+          <w:rFonts w:ascii="Times New Roman" w:hAnsi="Times New Roman" w:cs="Times New Roman"/>
+          <w:sz w:val="24"/>
+          <w:szCs w:val="24"/>
+        </w:rPr>
+        <w:t>.</w:t>
+      </w:r>
+      <w:r>
+        <w:rPr>
+          <w:rFonts w:ascii="Times New Roman" w:hAnsi="Times New Roman" w:cs="Times New Roman"/>
+          <w:sz w:val="24"/>
+          <w:szCs w:val="24"/>
+        </w:rPr>
+        <w:t xml:space="preserve"> </w:t>
+      </w:r>
+      <w:r>
+        <w:rPr>
+          <w:rFonts w:ascii="Times New Roman" w:hAnsi="Times New Roman" w:cs="Times New Roman"/>
+          <w:sz w:val="24"/>
+          <w:szCs w:val="24"/>
+        </w:rPr>
+        <w:t xml:space="preserve">This is an important test as we can clearly see a difference in the performance of each algorithm as the </w:t>
+      </w:r>
+      <w:r>
+        <w:rPr>
+          <w:rFonts w:ascii="Times New Roman" w:hAnsi="Times New Roman" w:cs="Times New Roman"/>
+          <w:sz w:val="24"/>
+          <w:szCs w:val="24"/>
+        </w:rPr>
+        <w:t>ratio between edges and vertices changes</w:t>
+      </w:r>
+      <w:r>
+        <w:rPr>
+          <w:rFonts w:ascii="Times New Roman" w:hAnsi="Times New Roman" w:cs="Times New Roman"/>
+          <w:sz w:val="24"/>
+          <w:szCs w:val="24"/>
+        </w:rPr>
+        <w:t>.</w:t>
+      </w:r>
+      <w:r>
+        <w:rPr>
+          <w:rFonts w:ascii="Times New Roman" w:hAnsi="Times New Roman" w:cs="Times New Roman"/>
+          <w:sz w:val="24"/>
+          <w:szCs w:val="24"/>
+        </w:rPr>
+        <w:t xml:space="preserve"> Dijkstra’s algorithm </w:t>
+      </w:r>
+      <w:r>
+        <w:rPr>
+          <w:rFonts w:ascii="Times New Roman" w:hAnsi="Times New Roman" w:cs="Times New Roman"/>
+          <w:sz w:val="24"/>
+          <w:szCs w:val="24"/>
+        </w:rPr>
+        <w:t>performs well when the density is below 1.5 (i.e. a sparse graph)</w:t>
+      </w:r>
+      <w:r>
+        <w:rPr>
+          <w:rFonts w:ascii="Times New Roman" w:hAnsi="Times New Roman" w:cs="Times New Roman"/>
+          <w:sz w:val="24"/>
+          <w:szCs w:val="24"/>
+        </w:rPr>
+        <w:t>, but its performance suffers</w:t>
+      </w:r>
+      <w:r>
+        <w:rPr>
+          <w:rFonts w:ascii="Times New Roman" w:hAnsi="Times New Roman" w:cs="Times New Roman"/>
+          <w:sz w:val="24"/>
+          <w:szCs w:val="24"/>
+        </w:rPr>
+        <w:t xml:space="preserve"> considerably</w:t>
+      </w:r>
+      <w:r>
+        <w:rPr>
+          <w:rFonts w:ascii="Times New Roman" w:hAnsi="Times New Roman" w:cs="Times New Roman"/>
+          <w:sz w:val="24"/>
+          <w:szCs w:val="24"/>
+        </w:rPr>
+        <w:t xml:space="preserve"> when </w:t>
+      </w:r>
+      <w:r>
+        <w:rPr>
+          <w:rFonts w:ascii="Times New Roman" w:hAnsi="Times New Roman" w:cs="Times New Roman"/>
+          <w:sz w:val="24"/>
+          <w:szCs w:val="24"/>
+        </w:rPr>
+        <w:lastRenderedPageBreak/>
+        <w:t>that is not the case.</w:t>
+      </w:r>
+      <w:r>
+        <w:rPr>
+          <w:rFonts w:ascii="Times New Roman" w:hAnsi="Times New Roman" w:cs="Times New Roman"/>
+          <w:sz w:val="24"/>
+          <w:szCs w:val="24"/>
+        </w:rPr>
+        <w:t xml:space="preserve"> Flo</w:t>
+      </w:r>
+      <w:r>
+        <w:rPr>
+          <w:rFonts w:ascii="Times New Roman" w:hAnsi="Times New Roman" w:cs="Times New Roman"/>
+          <w:sz w:val="24"/>
+          <w:szCs w:val="24"/>
+        </w:rPr>
+        <w:t>yd’s algorithm outperforms Dijkstra’s as soon as the density is greater than 1.5.</w:t>
+      </w:r>
+    </w:p>
+    <w:p>
+      <w:pPr>
+        <w:spacing w:line="360" w:lineRule="auto"/>
+        <w:rPr>
+          <w:rFonts w:ascii="Times New Roman" w:hAnsi="Times New Roman" w:cs="Times New Roman"/>
+          <w:sz w:val="24"/>
+          <w:szCs w:val="24"/>
+        </w:rPr>
+      </w:pPr>
+      <w:r>
+        <w:rPr>
+          <w:rFonts w:ascii="Times New Roman" w:hAnsi="Times New Roman" w:cs="Times New Roman"/>
+          <w:sz w:val="24"/>
+          <w:szCs w:val="24"/>
+        </w:rPr>
+        <w:t xml:space="preserve">The reason for this difference in runtime can be explained by looking at the </w:t>
+      </w:r>
+      <w:r>
+        <w:rPr>
+          <w:rFonts w:ascii="Times New Roman" w:hAnsi="Times New Roman" w:cs="Times New Roman"/>
+          <w:sz w:val="24"/>
+          <w:szCs w:val="24"/>
+        </w:rPr>
+        <w:t xml:space="preserve">factors that contribute to their complexity. </w:t>
+      </w:r>
+      <w:r>
+        <w:rPr>
+          <w:rFonts w:ascii="Times New Roman" w:hAnsi="Times New Roman" w:cs="Times New Roman"/>
+          <w:sz w:val="24"/>
+          <w:szCs w:val="24"/>
+        </w:rPr>
+        <w:t>Dijkstra’s algorithm is keenly affected by the number of edges</w:t>
+      </w:r>
+      <w:r>
+        <w:rPr>
+          <w:rFonts w:ascii="Times New Roman" w:hAnsi="Times New Roman" w:cs="Times New Roman"/>
+          <w:sz w:val="24"/>
+          <w:szCs w:val="24"/>
+        </w:rPr>
+        <w:t xml:space="preserve"> due </w:t>
+      </w:r>
+      <w:r>
+        <w:rPr>
+          <w:rFonts w:ascii="Times New Roman" w:hAnsi="Times New Roman" w:cs="Times New Roman"/>
+          <w:sz w:val="24"/>
+          <w:szCs w:val="24"/>
+        </w:rPr>
+        <w:t xml:space="preserve">largely </w:t>
+      </w:r>
+      <w:r>
+        <w:rPr>
+          <w:rFonts w:ascii="Times New Roman" w:hAnsi="Times New Roman" w:cs="Times New Roman"/>
+          <w:sz w:val="24"/>
+          <w:szCs w:val="24"/>
+        </w:rPr>
+        <w:t>to</w:t>
+      </w:r>
+      <w:r>
+        <w:rPr>
+          <w:rFonts w:ascii="Times New Roman" w:hAnsi="Times New Roman" w:cs="Times New Roman"/>
+          <w:sz w:val="24"/>
+          <w:szCs w:val="24"/>
+        </w:rPr>
+        <w:t xml:space="preserve"> the fact that we did not implement a min-heap data structure when implementing the “find minimum vertex” part of the algorithm.</w:t>
+      </w:r>
+      <w:r>
+        <w:rPr>
+          <w:rFonts w:ascii="Times New Roman" w:hAnsi="Times New Roman" w:cs="Times New Roman"/>
+          <w:sz w:val="24"/>
+          <w:szCs w:val="24"/>
+        </w:rPr>
+        <w:t xml:space="preserve"> In the worst case, this means that an additional n executions of a section of code must occur (where n = the number of vertices</w:t>
+      </w:r>
+      <w:r>
+        <w:rPr>
+          <w:rFonts w:ascii="Times New Roman" w:hAnsi="Times New Roman" w:cs="Times New Roman"/>
+          <w:sz w:val="24"/>
+          <w:szCs w:val="24"/>
+        </w:rPr>
+        <w:t xml:space="preserve"> in the graph).</w:t>
+      </w:r>
+      <w:r>
+        <w:rPr>
+          <w:rFonts w:ascii="Times New Roman" w:hAnsi="Times New Roman" w:cs="Times New Roman"/>
+          <w:sz w:val="24"/>
+          <w:szCs w:val="24"/>
+        </w:rPr>
+        <w:t xml:space="preserve"> Floyd’s algorithm on the other hand is O(V</w:t>
+      </w:r>
+      <w:r>
+        <w:rPr>
+          <w:rFonts w:ascii="Times New Roman" w:hAnsi="Times New Roman" w:cs="Times New Roman"/>
+          <w:sz w:val="24"/>
+          <w:szCs w:val="24"/>
+          <w:vertAlign w:val="superscript"/>
+        </w:rPr>
+        <w:t>3</w:t>
+      </w:r>
+      <w:r>
+        <w:rPr>
+          <w:rFonts w:ascii="Times New Roman" w:hAnsi="Times New Roman" w:cs="Times New Roman"/>
+          <w:sz w:val="24"/>
+          <w:szCs w:val="24"/>
+        </w:rPr>
+        <w:t>) where V is the number of vertices in a graph</w:t>
+      </w:r>
+      <w:r>
+        <w:rPr>
+          <w:rFonts w:ascii="Times New Roman" w:hAnsi="Times New Roman" w:cs="Times New Roman"/>
+          <w:sz w:val="24"/>
+          <w:szCs w:val="24"/>
+        </w:rPr>
+        <w:t>, meaning that its runtime remains un</w:t>
+      </w:r>
+      <w:r>
+        <w:rPr>
+          <w:rFonts w:ascii="Times New Roman" w:hAnsi="Times New Roman" w:cs="Times New Roman"/>
+          <w:sz w:val="24"/>
+          <w:szCs w:val="24"/>
+        </w:rPr>
+        <w:t>affected by a dense graph with many edges.</w:t>
+      </w:r>
+    </w:p>
+    <w:p>
+      <w:pPr>
+        <w:spacing w:line="360" w:lineRule="auto"/>
+        <w:rPr>
+          <w:rFonts w:ascii="Times New Roman" w:hAnsi="Times New Roman" w:cs="Times New Roman"/>
+          <w:sz w:val="24"/>
+          <w:szCs w:val="24"/>
+        </w:rPr>
+      </w:pPr>
+      <w:r>
+        <w:rPr>
+          <w:rFonts w:ascii="Times New Roman" w:hAnsi="Times New Roman" w:cs="Times New Roman"/>
+          <w:sz w:val="24"/>
+          <w:szCs w:val="24"/>
+        </w:rPr>
+        <w:t xml:space="preserve">If I was only interested in calculating the </w:t>
+      </w:r>
+      <w:r>
+        <w:rPr>
+          <w:rFonts w:ascii="Times New Roman" w:hAnsi="Times New Roman" w:cs="Times New Roman"/>
+          <w:sz w:val="24"/>
+          <w:szCs w:val="24"/>
+        </w:rPr>
+        <w:t>Single-Source-Shortest-Path(SSP)</w:t>
+      </w:r>
+      <w:r>
+        <w:rPr>
+          <w:rFonts w:ascii="Times New Roman" w:hAnsi="Times New Roman" w:cs="Times New Roman"/>
+          <w:sz w:val="24"/>
+          <w:szCs w:val="24"/>
+        </w:rPr>
+        <w:t xml:space="preserve"> I would choose Dijkstra’s algorithm, as without the minor modification to the code to make it an </w:t>
+      </w:r>
+      <w:r>
+        <w:rPr>
+          <w:rFonts w:ascii="Times New Roman" w:hAnsi="Times New Roman" w:cs="Times New Roman"/>
+          <w:sz w:val="24"/>
+          <w:szCs w:val="24"/>
+        </w:rPr>
+        <w:t>APSP</w:t>
+      </w:r>
+      <w:r>
+        <w:rPr>
+          <w:rFonts w:ascii="Times New Roman" w:hAnsi="Times New Roman" w:cs="Times New Roman"/>
+          <w:sz w:val="24"/>
+          <w:szCs w:val="24"/>
+        </w:rPr>
+        <w:t xml:space="preserve"> algorithm</w:t>
+      </w:r>
+      <w:r>
+        <w:rPr>
+          <w:rFonts w:ascii="Times New Roman" w:hAnsi="Times New Roman" w:cs="Times New Roman"/>
+          <w:sz w:val="24"/>
+          <w:szCs w:val="24"/>
+        </w:rPr>
+        <w:t>, it does just that.</w:t>
+      </w:r>
+      <w:r>
+        <w:rPr>
+          <w:rFonts w:ascii="Times New Roman" w:hAnsi="Times New Roman" w:cs="Times New Roman"/>
+          <w:sz w:val="24"/>
+          <w:szCs w:val="24"/>
+        </w:rPr>
+        <w:t xml:space="preserve"> </w:t>
+      </w:r>
+      <w:r>
+        <w:rPr>
+          <w:rFonts w:ascii="Times New Roman" w:hAnsi="Times New Roman" w:cs="Times New Roman"/>
+          <w:sz w:val="24"/>
+          <w:szCs w:val="24"/>
+        </w:rPr>
+        <w:t>Additionally, if I wanted to run an APSP algorithm on a very sparsely populated graph, I would also choose Dijkstra’s algorithm. In all other cases, I would choose Floyd’s algorithm due to its relative simplicity and faster runtime on graphs with higher density.</w:t>
+      </w:r>
     </w:p>
     <w:sectPr>
       <w:pgSz w:w="12240" w:h="15840"/>

</xml_diff>